<commit_message>
Documento de la interfaz del SBl's
</commit_message>
<xml_diff>
--- a/Sprint Backlog/SRHH_Mantenimiento_Usuario_1_INT_SBL.docx
+++ b/Sprint Backlog/SRHH_Mantenimiento_Usuario_1_INT_SBL.docx
@@ -67,23 +67,7 @@
           <w:sz w:val="36"/>
           <w:lang w:val="es-ES"/>
         </w:rPr>
-        <w:t xml:space="preserve">DOCUMENTO DE </w:t>
-      </w:r>
-      <w:r>
-        <w:rPr>
-          <w:b/>
-          <w:sz w:val="36"/>
-          <w:lang w:val="es-ES"/>
-        </w:rPr>
-        <w:t>INTERFACES</w:t>
-      </w:r>
-      <w:r>
-        <w:rPr>
-          <w:b/>
-          <w:sz w:val="36"/>
-          <w:lang w:val="es-ES"/>
-        </w:rPr>
-        <w:t xml:space="preserve"> DE SBI’S</w:t>
+        <w:t>DOCUMENTO DE INTERFACES DE SBI’S</w:t>
       </w:r>
     </w:p>
     <w:p>
@@ -116,16 +100,7 @@
           <w:sz w:val="20"/>
           <w:lang w:val="es-ES"/>
         </w:rPr>
-        <w:t>1.</w:t>
-      </w:r>
-      <w:r>
-        <w:rPr>
-          <w:rFonts w:cs="Calibri"/>
-          <w:b/>
-          <w:sz w:val="20"/>
-          <w:lang w:val="es-ES"/>
-        </w:rPr>
-        <w:t>0</w:t>
+        <w:t>1.0</w:t>
       </w:r>
     </w:p>
     <w:p>
@@ -955,19 +930,7 @@
               <w:rPr>
                 <w:szCs w:val="18"/>
               </w:rPr>
-              <w:t xml:space="preserve"> del documento de</w:t>
-            </w:r>
-            <w:r>
-              <w:rPr>
-                <w:szCs w:val="18"/>
-              </w:rPr>
-              <w:t xml:space="preserve"> interfaces del </w:t>
-            </w:r>
-            <w:r>
-              <w:rPr>
-                <w:szCs w:val="18"/>
-              </w:rPr>
-              <w:t xml:space="preserve"> Sprint </w:t>
+              <w:t xml:space="preserve"> del documento de interfaces del  Sprint </w:t>
             </w:r>
             <w:proofErr w:type="spellStart"/>
             <w:r>
@@ -1007,14 +970,22 @@
               <w:rPr>
                 <w:szCs w:val="18"/>
               </w:rPr>
-              <w:t>Ian</w:t>
+              <w:t>Angelo</w:t>
             </w:r>
             <w:proofErr w:type="spellEnd"/>
             <w:r>
               <w:rPr>
                 <w:szCs w:val="18"/>
               </w:rPr>
-              <w:t xml:space="preserve"> Maguiña</w:t>
+              <w:t xml:space="preserve"> B</w:t>
+            </w:r>
+            <w:bookmarkStart w:id="5" w:name="_GoBack"/>
+            <w:bookmarkEnd w:id="5"/>
+            <w:r>
+              <w:rPr>
+                <w:szCs w:val="18"/>
+              </w:rPr>
+              <w:t>ernaola</w:t>
             </w:r>
           </w:p>
         </w:tc>
@@ -1364,17 +1335,17 @@
         </w:numPr>
         <w:ind w:left="720" w:hanging="720"/>
       </w:pPr>
-      <w:bookmarkStart w:id="5" w:name="_Toc359502470"/>
-      <w:bookmarkStart w:id="6" w:name="_Toc389817557"/>
-      <w:bookmarkStart w:id="7" w:name="_Toc389822345"/>
-      <w:bookmarkStart w:id="8" w:name="_Toc417552977"/>
+      <w:bookmarkStart w:id="6" w:name="_Toc359502470"/>
+      <w:bookmarkStart w:id="7" w:name="_Toc389817557"/>
+      <w:bookmarkStart w:id="8" w:name="_Toc389822345"/>
+      <w:bookmarkStart w:id="9" w:name="_Toc417552977"/>
       <w:r>
         <w:t>Historial de Revisiones</w:t>
       </w:r>
-      <w:bookmarkEnd w:id="5"/>
       <w:bookmarkEnd w:id="6"/>
       <w:bookmarkEnd w:id="7"/>
       <w:bookmarkEnd w:id="8"/>
+      <w:bookmarkEnd w:id="9"/>
     </w:p>
     <w:tbl>
       <w:tblPr>
@@ -1840,8 +1811,8 @@
           <w:szCs w:val="36"/>
         </w:rPr>
       </w:pPr>
-      <w:bookmarkStart w:id="9" w:name="_Toc423410237"/>
-      <w:bookmarkStart w:id="10" w:name="_Toc425054503"/>
+      <w:bookmarkStart w:id="10" w:name="_Toc423410237"/>
+      <w:bookmarkStart w:id="11" w:name="_Toc425054503"/>
     </w:p>
     <w:p>
       <w:pPr>
@@ -1941,11 +1912,6 @@
           <w:noProof/>
         </w:rPr>
         <w:tab/>
-      </w:r>
-      <w:r>
-        <w:rPr>
-          <w:noProof/>
-        </w:rPr>
         <w:t>2</w:t>
       </w:r>
     </w:p>
@@ -2047,11 +2013,6 @@
           <w:noProof/>
         </w:rPr>
         <w:tab/>
-      </w:r>
-      <w:r>
-        <w:rPr>
-          <w:noProof/>
-        </w:rPr>
         <w:t>4</w:t>
       </w:r>
     </w:p>
@@ -2598,13 +2559,7 @@
         <w:rPr>
           <w:noProof/>
         </w:rPr>
-        <w:t>SPl 2: Modificacion de datos personales del usuario</w:t>
-      </w:r>
-      <w:r>
-        <w:rPr>
-          <w:noProof/>
-        </w:rPr>
-        <w:t>…………………………………………………………………………….</w:t>
+        <w:t>SPl 2: Modificacion de datos personales del usuario…………………………………………………………………………….</w:t>
       </w:r>
       <w:r>
         <w:rPr>
@@ -2621,8 +2576,6 @@
           <w:rFonts w:eastAsiaTheme="minorEastAsia"/>
         </w:rPr>
       </w:pPr>
-      <w:bookmarkStart w:id="11" w:name="_GoBack"/>
-      <w:bookmarkEnd w:id="11"/>
     </w:p>
     <w:p>
       <w:pPr>
@@ -3418,8 +3371,8 @@
       <w:bookmarkStart w:id="13" w:name="_Toc389817559"/>
       <w:bookmarkStart w:id="14" w:name="_Toc389822347"/>
       <w:bookmarkStart w:id="15" w:name="_Toc417552979"/>
-      <w:bookmarkEnd w:id="9"/>
       <w:bookmarkEnd w:id="10"/>
+      <w:bookmarkEnd w:id="11"/>
       <w:r>
         <w:lastRenderedPageBreak/>
         <w:t>GENERALIDADES</w:t>
@@ -10992,21 +10945,7 @@
                 <w:sz w:val="16"/>
                 <w:szCs w:val="16"/>
               </w:rPr>
-              <w:t>Muestra el DNI</w:t>
-            </w:r>
-            <w:r>
-              <w:rPr>
-                <w:sz w:val="16"/>
-                <w:szCs w:val="16"/>
-              </w:rPr>
-              <w:t xml:space="preserve"> o Carne de extranjería que haya seleccionado anteriormente</w:t>
-            </w:r>
-            <w:r>
-              <w:rPr>
-                <w:sz w:val="16"/>
-                <w:szCs w:val="16"/>
-              </w:rPr>
-              <w:t xml:space="preserve"> del usuario</w:t>
+              <w:t>Muestra el DNI o Carne de extranjería que haya seleccionado anteriormente del usuario</w:t>
             </w:r>
           </w:p>
         </w:tc>
@@ -12692,21 +12631,7 @@
                 <w:sz w:val="16"/>
                 <w:szCs w:val="16"/>
               </w:rPr>
-              <w:t xml:space="preserve">Permitirá </w:t>
-            </w:r>
-            <w:r>
-              <w:rPr>
-                <w:sz w:val="16"/>
-                <w:szCs w:val="16"/>
-              </w:rPr>
-              <w:t>habilitar los campos para su próxima modificación</w:t>
-            </w:r>
-            <w:r>
-              <w:rPr>
-                <w:sz w:val="16"/>
-                <w:szCs w:val="16"/>
-              </w:rPr>
-              <w:t>.</w:t>
+              <w:t>Permitirá habilitar los campos para su próxima modificación.</w:t>
             </w:r>
           </w:p>
         </w:tc>
@@ -12952,21 +12877,7 @@
                 <w:sz w:val="16"/>
                 <w:szCs w:val="16"/>
               </w:rPr>
-              <w:t xml:space="preserve"> </w:t>
-            </w:r>
-            <w:r>
-              <w:rPr>
-                <w:sz w:val="16"/>
-                <w:szCs w:val="16"/>
-              </w:rPr>
-              <w:t xml:space="preserve">Permitirá salir de la interfaz </w:t>
-            </w:r>
-            <w:r>
-              <w:rPr>
-                <w:sz w:val="16"/>
-                <w:szCs w:val="16"/>
-              </w:rPr>
-              <w:t>Modificar datos personales del usuario</w:t>
+              <w:t xml:space="preserve"> Permitirá salir de la interfaz Modificar datos personales del usuario</w:t>
             </w:r>
           </w:p>
         </w:tc>
@@ -13004,14 +12915,7 @@
                 <w:sz w:val="16"/>
                 <w:szCs w:val="16"/>
               </w:rPr>
-              <w:t>Direcciona</w:t>
-            </w:r>
-            <w:r>
-              <w:rPr>
-                <w:sz w:val="16"/>
-                <w:szCs w:val="16"/>
-              </w:rPr>
-              <w:t xml:space="preserve"> a la ventana anterior. </w:t>
+              <w:t xml:space="preserve">Direcciona a la ventana anterior. </w:t>
             </w:r>
           </w:p>
         </w:tc>
@@ -13208,7 +13112,7 @@
               <w:szCs w:val="18"/>
               <w:lang w:eastAsia="es-PE"/>
             </w:rPr>
-            <w:t>3</w:t>
+            <w:t>2</w:t>
           </w:r>
           <w:r>
             <w:rPr>
@@ -13427,15 +13331,7 @@
               <w:szCs w:val="18"/>
               <w:lang w:val="es-PE" w:eastAsia="es-PE"/>
             </w:rPr>
-            <w:t xml:space="preserve">istema de Reservas de </w:t>
-          </w:r>
-          <w:r>
-            <w:rPr>
-              <w:color w:val="808080"/>
-              <w:szCs w:val="18"/>
-              <w:lang w:val="es-PE" w:eastAsia="es-PE"/>
-            </w:rPr>
-            <w:t>Habitaciones por H</w:t>
+            <w:t>istema de Reservas de Habitaciones por H</w:t>
           </w:r>
           <w:r>
             <w:rPr>
@@ -13584,16 +13480,7 @@
               <w:szCs w:val="18"/>
               <w:lang w:eastAsia="es-PE"/>
             </w:rPr>
-            <w:t>29</w:t>
-          </w:r>
-          <w:r>
-            <w:rPr>
-              <w:noProof/>
-              <w:color w:val="808080"/>
-              <w:szCs w:val="18"/>
-              <w:lang w:eastAsia="es-PE"/>
-            </w:rPr>
-            <w:t>/05/15</w:t>
+            <w:t>30/05/15</w:t>
           </w:r>
           <w:r>
             <w:rPr>

</xml_diff>